<commit_message>
wasted enough time tuning
</commit_message>
<xml_diff>
--- a/docs/Question 5.docx
+++ b/docs/Question 5.docx
@@ -260,294 +260,295 @@
       <w:pPr>
         <w:jc w:val="center"/>
       </w:pPr>
-      <m:oMathPara>
-        <m:oMath>
-          <m:sSubSup>
-            <m:sSubSupPr>
-              <m:ctrlPr>
-                <w:rPr>
-                  <w:rFonts w:ascii="Cambria Math" w:hAnsi="Cambria Math"/>
-                  <w:i/>
-                </w:rPr>
-              </m:ctrlPr>
-            </m:sSubSupPr>
-            <m:e>
-              <m:r>
-                <w:rPr>
-                  <w:rFonts w:ascii="Cambria Math" w:hAnsi="Cambria Math"/>
-                </w:rPr>
-                <m:t>P</m:t>
-              </m:r>
-            </m:e>
-            <m:sub>
-              <m:r>
-                <w:rPr>
-                  <w:rFonts w:ascii="Cambria Math" w:hAnsi="Cambria Math"/>
-                </w:rPr>
-                <m:t>k+1</m:t>
-              </m:r>
-            </m:sub>
-            <m:sup>
-              <m:r>
-                <w:rPr>
-                  <w:rFonts w:ascii="Cambria Math" w:hAnsi="Cambria Math"/>
-                </w:rPr>
-                <m:t>-</m:t>
-              </m:r>
-            </m:sup>
-          </m:sSubSup>
-          <m:r>
-            <w:rPr>
-              <w:rFonts w:ascii="Cambria Math" w:hAnsi="Cambria Math"/>
-            </w:rPr>
-            <m:t>=</m:t>
-          </m:r>
-          <m:sSub>
-            <m:sSubPr>
-              <m:ctrlPr>
-                <w:rPr>
-                  <w:rFonts w:ascii="Cambria Math" w:hAnsi="Cambria Math"/>
-                  <w:i/>
-                </w:rPr>
-              </m:ctrlPr>
-            </m:sSubPr>
-            <m:e>
-              <m:acc>
-                <m:accPr>
-                  <m:chr m:val="̃"/>
-                  <m:ctrlPr>
-                    <w:rPr>
-                      <w:rFonts w:ascii="Cambria Math" w:hAnsi="Cambria Math"/>
-                      <w:i/>
-                    </w:rPr>
-                  </m:ctrlPr>
-                </m:accPr>
-                <m:e>
-                  <m:r>
-                    <w:rPr>
-                      <w:rFonts w:ascii="Cambria Math" w:hAnsi="Cambria Math"/>
-                    </w:rPr>
-                    <m:t>F</m:t>
-                  </m:r>
-                </m:e>
-              </m:acc>
-            </m:e>
-            <m:sub>
-              <m:r>
-                <w:rPr>
-                  <w:rFonts w:ascii="Cambria Math" w:hAnsi="Cambria Math"/>
-                </w:rPr>
-                <m:t>k</m:t>
-              </m:r>
-            </m:sub>
-          </m:sSub>
-          <m:sSubSup>
-            <m:sSubSupPr>
-              <m:ctrlPr>
-                <w:rPr>
-                  <w:rFonts w:ascii="Cambria Math" w:hAnsi="Cambria Math"/>
-                  <w:i/>
-                </w:rPr>
-              </m:ctrlPr>
-            </m:sSubSupPr>
-            <m:e>
-              <m:r>
-                <w:rPr>
-                  <w:rFonts w:ascii="Cambria Math" w:hAnsi="Cambria Math"/>
-                </w:rPr>
-                <m:t>P</m:t>
-              </m:r>
-            </m:e>
-            <m:sub>
-              <m:r>
-                <w:rPr>
-                  <w:rFonts w:ascii="Cambria Math" w:hAnsi="Cambria Math"/>
-                </w:rPr>
-                <m:t>k</m:t>
-              </m:r>
-            </m:sub>
-            <m:sup>
-              <m:r>
-                <w:rPr>
-                  <w:rFonts w:ascii="Cambria Math" w:hAnsi="Cambria Math"/>
-                </w:rPr>
-                <m:t>+</m:t>
-              </m:r>
-            </m:sup>
-          </m:sSubSup>
-          <m:sSubSup>
-            <m:sSubSupPr>
-              <m:ctrlPr>
-                <w:rPr>
-                  <w:rFonts w:ascii="Cambria Math" w:hAnsi="Cambria Math"/>
-                  <w:i/>
-                </w:rPr>
-              </m:ctrlPr>
-            </m:sSubSupPr>
-            <m:e>
-              <m:acc>
-                <m:accPr>
-                  <m:chr m:val="̃"/>
-                  <m:ctrlPr>
-                    <w:rPr>
-                      <w:rFonts w:ascii="Cambria Math" w:hAnsi="Cambria Math"/>
-                      <w:i/>
-                    </w:rPr>
-                  </m:ctrlPr>
-                </m:accPr>
-                <m:e>
-                  <m:r>
-                    <w:rPr>
-                      <w:rFonts w:ascii="Cambria Math" w:hAnsi="Cambria Math"/>
-                    </w:rPr>
-                    <m:t>F</m:t>
-                  </m:r>
-                </m:e>
-              </m:acc>
-            </m:e>
-            <m:sub>
-              <m:r>
-                <w:rPr>
-                  <w:rFonts w:ascii="Cambria Math" w:hAnsi="Cambria Math"/>
-                </w:rPr>
-                <m:t>k</m:t>
-              </m:r>
-            </m:sub>
-            <m:sup>
-              <m:r>
-                <w:rPr>
-                  <w:rFonts w:ascii="Cambria Math" w:hAnsi="Cambria Math"/>
-                </w:rPr>
-                <m:t>T</m:t>
-              </m:r>
-            </m:sup>
-          </m:sSubSup>
-          <m:r>
-            <w:rPr>
-              <w:rFonts w:ascii="Cambria Math" w:hAnsi="Cambria Math"/>
-            </w:rPr>
-            <m:t>+</m:t>
-          </m:r>
-          <m:sSub>
-            <m:sSubPr>
-              <m:ctrlPr>
-                <w:rPr>
-                  <w:rFonts w:ascii="Cambria Math" w:hAnsi="Cambria Math"/>
-                  <w:i/>
-                </w:rPr>
-              </m:ctrlPr>
-            </m:sSubPr>
-            <m:e>
-              <m:acc>
-                <m:accPr>
-                  <m:chr m:val="̃"/>
-                  <m:ctrlPr>
-                    <w:rPr>
-                      <w:rFonts w:ascii="Cambria Math" w:hAnsi="Cambria Math"/>
-                      <w:i/>
-                    </w:rPr>
-                  </m:ctrlPr>
-                </m:accPr>
-                <m:e>
-                  <m:r>
-                    <m:rPr>
-                      <m:sty m:val="p"/>
-                    </m:rPr>
-                    <w:rPr>
-                      <w:rFonts w:ascii="Cambria Math" w:hAnsi="Cambria Math"/>
-                    </w:rPr>
-                    <m:t>Ω</m:t>
-                  </m:r>
-                </m:e>
-              </m:acc>
-            </m:e>
-            <m:sub>
-              <m:r>
-                <w:rPr>
-                  <w:rFonts w:ascii="Cambria Math" w:hAnsi="Cambria Math"/>
-                </w:rPr>
-                <m:t>k</m:t>
-              </m:r>
-            </m:sub>
-          </m:sSub>
-          <m:sSub>
-            <m:sSubPr>
-              <m:ctrlPr>
-                <w:rPr>
-                  <w:rFonts w:ascii="Cambria Math" w:hAnsi="Cambria Math"/>
-                  <w:i/>
-                </w:rPr>
-              </m:ctrlPr>
-            </m:sSubPr>
-            <m:e>
-              <m:r>
-                <w:rPr>
-                  <w:rFonts w:ascii="Cambria Math" w:hAnsi="Cambria Math"/>
-                </w:rPr>
-                <m:t>Q</m:t>
-              </m:r>
-            </m:e>
-            <m:sub>
-              <m:r>
-                <w:rPr>
-                  <w:rFonts w:ascii="Cambria Math" w:hAnsi="Cambria Math"/>
-                </w:rPr>
-                <m:t>k</m:t>
-              </m:r>
-            </m:sub>
-          </m:sSub>
-          <m:sSubSup>
-            <m:sSubSupPr>
-              <m:ctrlPr>
-                <w:rPr>
-                  <w:rFonts w:ascii="Cambria Math" w:hAnsi="Cambria Math"/>
-                  <w:i/>
-                </w:rPr>
-              </m:ctrlPr>
-            </m:sSubSupPr>
-            <m:e>
-              <m:acc>
-                <m:accPr>
-                  <m:chr m:val="̃"/>
-                  <m:ctrlPr>
-                    <w:rPr>
-                      <w:rFonts w:ascii="Cambria Math" w:hAnsi="Cambria Math"/>
-                      <w:i/>
-                    </w:rPr>
-                  </m:ctrlPr>
-                </m:accPr>
-                <m:e>
-                  <m:r>
-                    <m:rPr>
-                      <m:sty m:val="p"/>
-                    </m:rPr>
-                    <w:rPr>
-                      <w:rFonts w:ascii="Cambria Math" w:hAnsi="Cambria Math"/>
-                    </w:rPr>
-                    <m:t>Ω</m:t>
-                  </m:r>
-                </m:e>
-              </m:acc>
-            </m:e>
-            <m:sub>
-              <m:r>
-                <w:rPr>
-                  <w:rFonts w:ascii="Cambria Math" w:hAnsi="Cambria Math"/>
-                </w:rPr>
-                <m:t>k</m:t>
-              </m:r>
-            </m:sub>
-            <m:sup>
-              <m:r>
-                <w:rPr>
-                  <w:rFonts w:ascii="Cambria Math" w:hAnsi="Cambria Math"/>
-                </w:rPr>
-                <m:t>T</m:t>
-              </m:r>
-            </m:sup>
-          </m:sSubSup>
-        </m:oMath>
-      </m:oMathPara>
+      <m:oMath>
+        <m:sSubSup>
+          <m:sSubSupPr>
+            <m:ctrlPr>
+              <w:rPr>
+                <w:rFonts w:ascii="Cambria Math" w:hAnsi="Cambria Math"/>
+                <w:i/>
+              </w:rPr>
+            </m:ctrlPr>
+          </m:sSubSupPr>
+          <m:e>
+            <m:r>
+              <w:rPr>
+                <w:rFonts w:ascii="Cambria Math" w:hAnsi="Cambria Math"/>
+              </w:rPr>
+              <m:t>P</m:t>
+            </m:r>
+          </m:e>
+          <m:sub>
+            <m:r>
+              <w:rPr>
+                <w:rFonts w:ascii="Cambria Math" w:hAnsi="Cambria Math"/>
+              </w:rPr>
+              <m:t>k+1</m:t>
+            </m:r>
+          </m:sub>
+          <m:sup>
+            <m:r>
+              <w:rPr>
+                <w:rFonts w:ascii="Cambria Math" w:hAnsi="Cambria Math"/>
+              </w:rPr>
+              <m:t>-</m:t>
+            </m:r>
+          </m:sup>
+        </m:sSubSup>
+        <m:r>
+          <w:rPr>
+            <w:rFonts w:ascii="Cambria Math" w:hAnsi="Cambria Math"/>
+          </w:rPr>
+          <m:t>=</m:t>
+        </m:r>
+        <m:sSub>
+          <m:sSubPr>
+            <m:ctrlPr>
+              <w:rPr>
+                <w:rFonts w:ascii="Cambria Math" w:hAnsi="Cambria Math"/>
+                <w:i/>
+              </w:rPr>
+            </m:ctrlPr>
+          </m:sSubPr>
+          <m:e>
+            <m:acc>
+              <m:accPr>
+                <m:chr m:val="̃"/>
+                <m:ctrlPr>
+                  <w:rPr>
+                    <w:rFonts w:ascii="Cambria Math" w:hAnsi="Cambria Math"/>
+                    <w:i/>
+                  </w:rPr>
+                </m:ctrlPr>
+              </m:accPr>
+              <m:e>
+                <m:r>
+                  <w:rPr>
+                    <w:rFonts w:ascii="Cambria Math" w:hAnsi="Cambria Math"/>
+                  </w:rPr>
+                  <m:t>F</m:t>
+                </m:r>
+              </m:e>
+            </m:acc>
+          </m:e>
+          <m:sub>
+            <m:r>
+              <w:rPr>
+                <w:rFonts w:ascii="Cambria Math" w:hAnsi="Cambria Math"/>
+              </w:rPr>
+              <m:t>k</m:t>
+            </m:r>
+          </m:sub>
+        </m:sSub>
+        <m:sSubSup>
+          <m:sSubSupPr>
+            <m:ctrlPr>
+              <w:rPr>
+                <w:rFonts w:ascii="Cambria Math" w:hAnsi="Cambria Math"/>
+                <w:i/>
+              </w:rPr>
+            </m:ctrlPr>
+          </m:sSubSupPr>
+          <m:e>
+            <m:r>
+              <w:rPr>
+                <w:rFonts w:ascii="Cambria Math" w:hAnsi="Cambria Math"/>
+              </w:rPr>
+              <m:t>P</m:t>
+            </m:r>
+          </m:e>
+          <m:sub>
+            <m:r>
+              <w:rPr>
+                <w:rFonts w:ascii="Cambria Math" w:hAnsi="Cambria Math"/>
+              </w:rPr>
+              <m:t>k</m:t>
+            </m:r>
+          </m:sub>
+          <m:sup>
+            <m:r>
+              <w:rPr>
+                <w:rFonts w:ascii="Cambria Math" w:hAnsi="Cambria Math"/>
+              </w:rPr>
+              <m:t>+</m:t>
+            </m:r>
+          </m:sup>
+        </m:sSubSup>
+        <m:sSubSup>
+          <m:sSubSupPr>
+            <m:ctrlPr>
+              <w:rPr>
+                <w:rFonts w:ascii="Cambria Math" w:hAnsi="Cambria Math"/>
+                <w:i/>
+              </w:rPr>
+            </m:ctrlPr>
+          </m:sSubSupPr>
+          <m:e>
+            <m:acc>
+              <m:accPr>
+                <m:chr m:val="̃"/>
+                <m:ctrlPr>
+                  <w:rPr>
+                    <w:rFonts w:ascii="Cambria Math" w:hAnsi="Cambria Math"/>
+                    <w:i/>
+                  </w:rPr>
+                </m:ctrlPr>
+              </m:accPr>
+              <m:e>
+                <m:r>
+                  <w:rPr>
+                    <w:rFonts w:ascii="Cambria Math" w:hAnsi="Cambria Math"/>
+                  </w:rPr>
+                  <m:t>F</m:t>
+                </m:r>
+              </m:e>
+            </m:acc>
+          </m:e>
+          <m:sub>
+            <m:r>
+              <w:rPr>
+                <w:rFonts w:ascii="Cambria Math" w:hAnsi="Cambria Math"/>
+              </w:rPr>
+              <m:t>k</m:t>
+            </m:r>
+          </m:sub>
+          <m:sup>
+            <m:r>
+              <w:rPr>
+                <w:rFonts w:ascii="Cambria Math" w:hAnsi="Cambria Math"/>
+              </w:rPr>
+              <m:t>T</m:t>
+            </m:r>
+          </m:sup>
+        </m:sSubSup>
+        <m:r>
+          <w:rPr>
+            <w:rFonts w:ascii="Cambria Math" w:hAnsi="Cambria Math"/>
+          </w:rPr>
+          <m:t>+</m:t>
+        </m:r>
+        <m:sSub>
+          <m:sSubPr>
+            <m:ctrlPr>
+              <w:rPr>
+                <w:rFonts w:ascii="Cambria Math" w:hAnsi="Cambria Math"/>
+                <w:i/>
+              </w:rPr>
+            </m:ctrlPr>
+          </m:sSubPr>
+          <m:e>
+            <m:acc>
+              <m:accPr>
+                <m:chr m:val="̃"/>
+                <m:ctrlPr>
+                  <w:rPr>
+                    <w:rFonts w:ascii="Cambria Math" w:hAnsi="Cambria Math"/>
+                    <w:i/>
+                  </w:rPr>
+                </m:ctrlPr>
+              </m:accPr>
+              <m:e>
+                <m:r>
+                  <m:rPr>
+                    <m:sty m:val="p"/>
+                  </m:rPr>
+                  <w:rPr>
+                    <w:rFonts w:ascii="Cambria Math" w:hAnsi="Cambria Math"/>
+                  </w:rPr>
+                  <m:t>Ω</m:t>
+                </m:r>
+              </m:e>
+            </m:acc>
+          </m:e>
+          <m:sub>
+            <m:r>
+              <w:rPr>
+                <w:rFonts w:ascii="Cambria Math" w:hAnsi="Cambria Math"/>
+              </w:rPr>
+              <m:t>k</m:t>
+            </m:r>
+          </m:sub>
+        </m:sSub>
+        <m:sSub>
+          <m:sSubPr>
+            <m:ctrlPr>
+              <w:rPr>
+                <w:rFonts w:ascii="Cambria Math" w:hAnsi="Cambria Math"/>
+                <w:i/>
+              </w:rPr>
+            </m:ctrlPr>
+          </m:sSubPr>
+          <m:e>
+            <m:r>
+              <w:rPr>
+                <w:rFonts w:ascii="Cambria Math" w:hAnsi="Cambria Math"/>
+              </w:rPr>
+              <m:t>Q</m:t>
+            </m:r>
+          </m:e>
+          <m:sub>
+            <m:r>
+              <w:rPr>
+                <w:rFonts w:ascii="Cambria Math" w:hAnsi="Cambria Math"/>
+              </w:rPr>
+              <m:t>k</m:t>
+            </m:r>
+          </m:sub>
+        </m:sSub>
+        <m:sSubSup>
+          <m:sSubSupPr>
+            <m:ctrlPr>
+              <w:rPr>
+                <w:rFonts w:ascii="Cambria Math" w:hAnsi="Cambria Math"/>
+                <w:i/>
+              </w:rPr>
+            </m:ctrlPr>
+          </m:sSubSupPr>
+          <m:e>
+            <m:acc>
+              <m:accPr>
+                <m:chr m:val="̃"/>
+                <m:ctrlPr>
+                  <w:rPr>
+                    <w:rFonts w:ascii="Cambria Math" w:hAnsi="Cambria Math"/>
+                    <w:i/>
+                  </w:rPr>
+                </m:ctrlPr>
+              </m:accPr>
+              <m:e>
+                <m:r>
+                  <m:rPr>
+                    <m:sty m:val="p"/>
+                  </m:rPr>
+                  <w:rPr>
+                    <w:rFonts w:ascii="Cambria Math" w:hAnsi="Cambria Math"/>
+                  </w:rPr>
+                  <m:t>Ω</m:t>
+                </m:r>
+              </m:e>
+            </m:acc>
+          </m:e>
+          <m:sub>
+            <m:r>
+              <w:rPr>
+                <w:rFonts w:ascii="Cambria Math" w:hAnsi="Cambria Math"/>
+              </w:rPr>
+              <m:t>k</m:t>
+            </m:r>
+          </m:sub>
+          <m:sup>
+            <m:r>
+              <w:rPr>
+                <w:rFonts w:ascii="Cambria Math" w:hAnsi="Cambria Math"/>
+              </w:rPr>
+              <m:t>T</m:t>
+            </m:r>
+          </m:sup>
+        </m:sSubSup>
+      </m:oMath>
+      <w:r>
+        <w:t>,</w:t>
+      </w:r>
     </w:p>
     <w:p>
       <w:pPr>
@@ -990,6 +991,9 @@
           </m:sub>
         </m:sSub>
       </m:oMath>
+      <w:r>
+        <w:t xml:space="preserve"> and</w:t>
+      </w:r>
     </w:p>
     <w:p>
       <w:pPr>
@@ -1547,162 +1551,8 @@
         <w:jc w:val="left"/>
       </w:pPr>
       <w:r>
-        <w:t>The filter then generates a new linearized DT System (H) matrix, linearized about the new state estimate, to calculate the Kalman gain, update the total state estimate and update the covariance matrix.</w:t>
-      </w:r>
-    </w:p>
-    <w:p>
-      <w:pPr>
-        <w:jc w:val="center"/>
-      </w:pPr>
-      <m:oMathPara>
-        <m:oMath>
-          <m:sSub>
-            <m:sSubPr>
-              <m:ctrlPr>
-                <w:rPr>
-                  <w:rFonts w:ascii="Cambria Math" w:hAnsi="Cambria Math"/>
-                  <w:i/>
-                </w:rPr>
-              </m:ctrlPr>
-            </m:sSubPr>
-            <m:e>
-              <m:acc>
-                <m:accPr>
-                  <m:chr m:val="̃"/>
-                  <m:ctrlPr>
-                    <w:rPr>
-                      <w:rFonts w:ascii="Cambria Math" w:hAnsi="Cambria Math"/>
-                      <w:i/>
-                    </w:rPr>
-                  </m:ctrlPr>
-                </m:accPr>
-                <m:e>
-                  <m:r>
-                    <w:rPr>
-                      <w:rFonts w:ascii="Cambria Math" w:hAnsi="Cambria Math"/>
-                    </w:rPr>
-                    <m:t>H</m:t>
-                  </m:r>
-                </m:e>
-              </m:acc>
-            </m:e>
-            <m:sub>
-              <m:r>
-                <w:rPr>
-                  <w:rFonts w:ascii="Cambria Math" w:hAnsi="Cambria Math"/>
-                </w:rPr>
-                <m:t>k+1</m:t>
-              </m:r>
-            </m:sub>
-          </m:sSub>
-          <m:r>
-            <w:rPr>
-              <w:rFonts w:ascii="Cambria Math" w:hAnsi="Cambria Math"/>
-            </w:rPr>
-            <m:t>=</m:t>
-          </m:r>
-          <m:sSub>
-            <m:sSubPr>
-              <m:ctrlPr>
-                <w:rPr>
-                  <w:rFonts w:ascii="Cambria Math" w:hAnsi="Cambria Math"/>
-                  <w:i/>
-                </w:rPr>
-              </m:ctrlPr>
-            </m:sSubPr>
-            <m:e>
-              <m:d>
-                <m:dPr>
-                  <m:begChr m:val=""/>
-                  <m:endChr m:val="|"/>
-                  <m:ctrlPr>
-                    <w:rPr>
-                      <w:rFonts w:ascii="Cambria Math" w:hAnsi="Cambria Math"/>
-                      <w:i/>
-                    </w:rPr>
-                  </m:ctrlPr>
-                </m:dPr>
-                <m:e>
-                  <m:f>
-                    <m:fPr>
-                      <m:ctrlPr>
-                        <w:rPr>
-                          <w:rFonts w:ascii="Cambria Math" w:hAnsi="Cambria Math"/>
-                          <w:i/>
-                        </w:rPr>
-                      </m:ctrlPr>
-                    </m:fPr>
-                    <m:num>
-                      <m:r>
-                        <w:rPr>
-                          <w:rFonts w:ascii="Cambria Math" w:hAnsi="Cambria Math"/>
-                        </w:rPr>
-                        <m:t>δh</m:t>
-                      </m:r>
-                    </m:num>
-                    <m:den>
-                      <m:r>
-                        <w:rPr>
-                          <w:rFonts w:ascii="Cambria Math" w:hAnsi="Cambria Math"/>
-                        </w:rPr>
-                        <m:t>δx</m:t>
-                      </m:r>
-                    </m:den>
-                  </m:f>
-                </m:e>
-              </m:d>
-            </m:e>
-            <m:sub>
-              <m:sSubSup>
-                <m:sSubSupPr>
-                  <m:ctrlPr>
-                    <w:rPr>
-                      <w:rFonts w:ascii="Cambria Math" w:hAnsi="Cambria Math"/>
-                      <w:i/>
-                    </w:rPr>
-                  </m:ctrlPr>
-                </m:sSubSupPr>
-                <m:e>
-                  <m:acc>
-                    <m:accPr>
-                      <m:ctrlPr>
-                        <w:rPr>
-                          <w:rFonts w:ascii="Cambria Math" w:hAnsi="Cambria Math"/>
-                          <w:i/>
-                        </w:rPr>
-                      </m:ctrlPr>
-                    </m:accPr>
-                    <m:e>
-                      <m:r>
-                        <w:rPr>
-                          <w:rFonts w:ascii="Cambria Math" w:hAnsi="Cambria Math"/>
-                        </w:rPr>
-                        <m:t>x</m:t>
-                      </m:r>
-                    </m:e>
-                  </m:acc>
-                </m:e>
-                <m:sub>
-                  <m:r>
-                    <w:rPr>
-                      <w:rFonts w:ascii="Cambria Math" w:hAnsi="Cambria Math"/>
-                    </w:rPr>
-                    <m:t>k+1</m:t>
-                  </m:r>
-                </m:sub>
-                <m:sup>
-                  <m:r>
-                    <w:rPr>
-                      <w:rFonts w:ascii="Cambria Math" w:hAnsi="Cambria Math"/>
-                    </w:rPr>
-                    <m:t>-</m:t>
-                  </m:r>
-                </m:sup>
-              </m:sSubSup>
-            </m:sub>
-          </m:sSub>
-        </m:oMath>
-      </m:oMathPara>
+        <w:t>The filter then generates a new DT System (H) matrix, linearized about the new state estimate, to calculate the Kalman gain, update the total state estimate and update the covariance matrix.</w:t>
+      </w:r>
     </w:p>
     <w:p>
       <w:pPr>
@@ -2214,6 +2064,362 @@
     </w:p>
     <w:p>
       <w:pPr>
+        <w:jc w:val="center"/>
+      </w:pPr>
+      <m:oMath>
+        <m:sSubSup>
+          <m:sSubSupPr>
+            <m:ctrlPr>
+              <w:rPr>
+                <w:rFonts w:ascii="Cambria Math" w:hAnsi="Cambria Math"/>
+                <w:i/>
+              </w:rPr>
+            </m:ctrlPr>
+          </m:sSubSupPr>
+          <m:e>
+            <m:r>
+              <w:rPr>
+                <w:rFonts w:ascii="Cambria Math" w:hAnsi="Cambria Math"/>
+              </w:rPr>
+              <m:t>P</m:t>
+            </m:r>
+          </m:e>
+          <m:sub>
+            <m:r>
+              <w:rPr>
+                <w:rFonts w:ascii="Cambria Math" w:hAnsi="Cambria Math"/>
+              </w:rPr>
+              <m:t>k+1</m:t>
+            </m:r>
+          </m:sub>
+          <m:sup>
+            <m:r>
+              <w:rPr>
+                <w:rFonts w:ascii="Cambria Math" w:hAnsi="Cambria Math"/>
+              </w:rPr>
+              <m:t>+</m:t>
+            </m:r>
+          </m:sup>
+        </m:sSubSup>
+        <m:r>
+          <w:rPr>
+            <w:rFonts w:ascii="Cambria Math" w:hAnsi="Cambria Math"/>
+          </w:rPr>
+          <m:t>=</m:t>
+        </m:r>
+        <m:d>
+          <m:dPr>
+            <m:ctrlPr>
+              <w:rPr>
+                <w:rFonts w:ascii="Cambria Math" w:hAnsi="Cambria Math"/>
+                <w:i/>
+              </w:rPr>
+            </m:ctrlPr>
+          </m:dPr>
+          <m:e>
+            <m:r>
+              <w:rPr>
+                <w:rFonts w:ascii="Cambria Math" w:hAnsi="Cambria Math"/>
+              </w:rPr>
+              <m:t>I-</m:t>
+            </m:r>
+            <m:sSub>
+              <m:sSubPr>
+                <m:ctrlPr>
+                  <w:rPr>
+                    <w:rFonts w:ascii="Cambria Math" w:hAnsi="Cambria Math"/>
+                    <w:i/>
+                  </w:rPr>
+                </m:ctrlPr>
+              </m:sSubPr>
+              <m:e>
+                <m:acc>
+                  <m:accPr>
+                    <m:chr m:val="̃"/>
+                    <m:ctrlPr>
+                      <w:rPr>
+                        <w:rFonts w:ascii="Cambria Math" w:hAnsi="Cambria Math"/>
+                        <w:i/>
+                      </w:rPr>
+                    </m:ctrlPr>
+                  </m:accPr>
+                  <m:e>
+                    <m:r>
+                      <w:rPr>
+                        <w:rFonts w:ascii="Cambria Math" w:hAnsi="Cambria Math"/>
+                      </w:rPr>
+                      <m:t>K</m:t>
+                    </m:r>
+                  </m:e>
+                </m:acc>
+              </m:e>
+              <m:sub>
+                <m:r>
+                  <w:rPr>
+                    <w:rFonts w:ascii="Cambria Math" w:hAnsi="Cambria Math"/>
+                  </w:rPr>
+                  <m:t>k+1</m:t>
+                </m:r>
+              </m:sub>
+            </m:sSub>
+            <m:sSub>
+              <m:sSubPr>
+                <m:ctrlPr>
+                  <w:rPr>
+                    <w:rFonts w:ascii="Cambria Math" w:hAnsi="Cambria Math"/>
+                    <w:i/>
+                  </w:rPr>
+                </m:ctrlPr>
+              </m:sSubPr>
+              <m:e>
+                <m:acc>
+                  <m:accPr>
+                    <m:chr m:val="̃"/>
+                    <m:ctrlPr>
+                      <w:rPr>
+                        <w:rFonts w:ascii="Cambria Math" w:hAnsi="Cambria Math"/>
+                        <w:i/>
+                      </w:rPr>
+                    </m:ctrlPr>
+                  </m:accPr>
+                  <m:e>
+                    <m:r>
+                      <w:rPr>
+                        <w:rFonts w:ascii="Cambria Math" w:hAnsi="Cambria Math"/>
+                      </w:rPr>
+                      <m:t>H</m:t>
+                    </m:r>
+                  </m:e>
+                </m:acc>
+              </m:e>
+              <m:sub>
+                <m:r>
+                  <w:rPr>
+                    <w:rFonts w:ascii="Cambria Math" w:hAnsi="Cambria Math"/>
+                  </w:rPr>
+                  <m:t>k+1</m:t>
+                </m:r>
+              </m:sub>
+            </m:sSub>
+          </m:e>
+        </m:d>
+        <m:sSubSup>
+          <m:sSubSupPr>
+            <m:ctrlPr>
+              <w:rPr>
+                <w:rFonts w:ascii="Cambria Math" w:hAnsi="Cambria Math"/>
+                <w:i/>
+              </w:rPr>
+            </m:ctrlPr>
+          </m:sSubSupPr>
+          <m:e>
+            <m:r>
+              <w:rPr>
+                <w:rFonts w:ascii="Cambria Math" w:hAnsi="Cambria Math"/>
+              </w:rPr>
+              <m:t>P</m:t>
+            </m:r>
+          </m:e>
+          <m:sub>
+            <m:r>
+              <w:rPr>
+                <w:rFonts w:ascii="Cambria Math" w:hAnsi="Cambria Math"/>
+              </w:rPr>
+              <m:t>k+1</m:t>
+            </m:r>
+          </m:sub>
+          <m:sup>
+            <m:r>
+              <w:rPr>
+                <w:rFonts w:ascii="Cambria Math" w:hAnsi="Cambria Math"/>
+              </w:rPr>
+              <m:t>-</m:t>
+            </m:r>
+          </m:sup>
+        </m:sSubSup>
+      </m:oMath>
+      <w:r>
+        <w:t>,</w:t>
+      </w:r>
+    </w:p>
+    <w:p>
+      <w:pPr>
+        <w:ind w:firstLine="720"/>
+        <w:jc w:val="left"/>
+      </w:pPr>
+      <w:r>
+        <w:t xml:space="preserve">where </w:t>
+      </w:r>
+      <w:r>
+        <w:tab/>
+      </w:r>
+      <w:r>
+        <w:tab/>
+      </w:r>
+      <w:r>
+        <w:tab/>
+      </w:r>
+      <w:r>
+        <w:tab/>
+      </w:r>
+      <w:r>
+        <w:tab/>
+      </w:r>
+      <m:oMath>
+        <m:sSub>
+          <m:sSubPr>
+            <m:ctrlPr>
+              <w:rPr>
+                <w:rFonts w:ascii="Cambria Math" w:hAnsi="Cambria Math"/>
+                <w:i/>
+              </w:rPr>
+            </m:ctrlPr>
+          </m:sSubPr>
+          <m:e>
+            <m:acc>
+              <m:accPr>
+                <m:chr m:val="̃"/>
+                <m:ctrlPr>
+                  <w:rPr>
+                    <w:rFonts w:ascii="Cambria Math" w:hAnsi="Cambria Math"/>
+                    <w:i/>
+                  </w:rPr>
+                </m:ctrlPr>
+              </m:accPr>
+              <m:e>
+                <m:r>
+                  <w:rPr>
+                    <w:rFonts w:ascii="Cambria Math" w:hAnsi="Cambria Math"/>
+                  </w:rPr>
+                  <m:t>H</m:t>
+                </m:r>
+              </m:e>
+            </m:acc>
+          </m:e>
+          <m:sub>
+            <m:r>
+              <w:rPr>
+                <w:rFonts w:ascii="Cambria Math" w:hAnsi="Cambria Math"/>
+              </w:rPr>
+              <m:t>k+1</m:t>
+            </m:r>
+          </m:sub>
+        </m:sSub>
+        <m:r>
+          <w:rPr>
+            <w:rFonts w:ascii="Cambria Math" w:hAnsi="Cambria Math"/>
+          </w:rPr>
+          <m:t>=</m:t>
+        </m:r>
+        <m:sSub>
+          <m:sSubPr>
+            <m:ctrlPr>
+              <w:rPr>
+                <w:rFonts w:ascii="Cambria Math" w:hAnsi="Cambria Math"/>
+                <w:i/>
+              </w:rPr>
+            </m:ctrlPr>
+          </m:sSubPr>
+          <m:e>
+            <m:d>
+              <m:dPr>
+                <m:begChr m:val=""/>
+                <m:endChr m:val="|"/>
+                <m:ctrlPr>
+                  <w:rPr>
+                    <w:rFonts w:ascii="Cambria Math" w:hAnsi="Cambria Math"/>
+                    <w:i/>
+                  </w:rPr>
+                </m:ctrlPr>
+              </m:dPr>
+              <m:e>
+                <m:f>
+                  <m:fPr>
+                    <m:ctrlPr>
+                      <w:rPr>
+                        <w:rFonts w:ascii="Cambria Math" w:hAnsi="Cambria Math"/>
+                        <w:i/>
+                      </w:rPr>
+                    </m:ctrlPr>
+                  </m:fPr>
+                  <m:num>
+                    <m:r>
+                      <w:rPr>
+                        <w:rFonts w:ascii="Cambria Math" w:hAnsi="Cambria Math"/>
+                      </w:rPr>
+                      <m:t>δh</m:t>
+                    </m:r>
+                  </m:num>
+                  <m:den>
+                    <m:r>
+                      <w:rPr>
+                        <w:rFonts w:ascii="Cambria Math" w:hAnsi="Cambria Math"/>
+                      </w:rPr>
+                      <m:t>δx</m:t>
+                    </m:r>
+                  </m:den>
+                </m:f>
+              </m:e>
+            </m:d>
+          </m:e>
+          <m:sub>
+            <m:sSubSup>
+              <m:sSubSupPr>
+                <m:ctrlPr>
+                  <w:rPr>
+                    <w:rFonts w:ascii="Cambria Math" w:hAnsi="Cambria Math"/>
+                    <w:i/>
+                  </w:rPr>
+                </m:ctrlPr>
+              </m:sSubSupPr>
+              <m:e>
+                <m:acc>
+                  <m:accPr>
+                    <m:ctrlPr>
+                      <w:rPr>
+                        <w:rFonts w:ascii="Cambria Math" w:hAnsi="Cambria Math"/>
+                        <w:i/>
+                      </w:rPr>
+                    </m:ctrlPr>
+                  </m:accPr>
+                  <m:e>
+                    <m:r>
+                      <w:rPr>
+                        <w:rFonts w:ascii="Cambria Math" w:hAnsi="Cambria Math"/>
+                      </w:rPr>
+                      <m:t>x</m:t>
+                    </m:r>
+                  </m:e>
+                </m:acc>
+              </m:e>
+              <m:sub>
+                <m:r>
+                  <w:rPr>
+                    <w:rFonts w:ascii="Cambria Math" w:hAnsi="Cambria Math"/>
+                  </w:rPr>
+                  <m:t>k+1</m:t>
+                </m:r>
+              </m:sub>
+              <m:sup>
+                <m:r>
+                  <w:rPr>
+                    <w:rFonts w:ascii="Cambria Math" w:hAnsi="Cambria Math"/>
+                  </w:rPr>
+                  <m:t>-</m:t>
+                </m:r>
+              </m:sup>
+            </m:sSubSup>
+          </m:sub>
+        </m:sSub>
+      </m:oMath>
+    </w:p>
+    <w:p>
+      <w:pPr>
+        <w:jc w:val="center"/>
+      </w:pPr>
+    </w:p>
+    <w:p>
+      <w:pPr>
         <w:jc w:val="left"/>
       </w:pPr>
       <w:r>
@@ -2521,6 +2727,9 @@
       </w:r>
       <w:r>
         <w:fldChar w:fldCharType="end"/>
+      </w:r>
+      <w:r>
+        <w:t xml:space="preserve"> </w:t>
       </w:r>
       <w:r>
         <w:t>captures an example of the randomly generated UGV and UAV state data.</w:t>
@@ -2738,6 +2947,11 @@
       </w:r>
     </w:p>
     <w:p>
+      <w:r>
+        <w:t>Figure 3 is and example of the state estimate errors; the ±2σ bounds calculated using the covariance matrix are shown as red dotted lines.</w:t>
+      </w:r>
+    </w:p>
+    <w:p>
       <w:pPr>
         <w:keepNext/>
         <w:jc w:val="center"/>
@@ -2823,6 +3037,11 @@
       </w:r>
     </w:p>
     <w:p>
+      <w:r>
+        <w:t>An example of the typical measurement error is shown in Figure 4.</w:t>
+      </w:r>
+    </w:p>
+    <w:p>
       <w:pPr>
         <w:keepNext/>
         <w:jc w:val="center"/>
@@ -2918,7 +3137,10 @@
     </w:p>
     <w:p>
       <w:r>
-        <w:t>This section shows the final NEES and NIS test results.</w:t>
+        <w:t>This section shows the final NEES and NIS test results</w:t>
+      </w:r>
+      <w:r>
+        <w:t xml:space="preserve"> for 100 Monte Carlo simulation runs and an alpha value of 0.01</w:t>
       </w:r>
     </w:p>
     <w:p>

</xml_diff>

<commit_message>
fixed Question 6 for the given problem
</commit_message>
<xml_diff>
--- a/docs/Question 5.docx
+++ b/docs/Question 5.docx
@@ -2586,7 +2586,15 @@
         <w:t>initial covariance matrix</w:t>
       </w:r>
       <w:r>
-        <w:t xml:space="preserve"> (x0 + randn(0,P0)</w:t>
+        <w:t xml:space="preserve"> (x0 + </w:t>
+      </w:r>
+      <w:proofErr w:type="spellStart"/>
+      <w:r>
+        <w:t>randn</w:t>
+      </w:r>
+      <w:proofErr w:type="spellEnd"/>
+      <w:r>
+        <w:t>(0,P0)</w:t>
       </w:r>
       <w:r>
         <w:t xml:space="preserve"> to prevent odd</w:t>
@@ -2625,10 +2633,7 @@
         <w:t>.</w:t>
       </w:r>
       <w:r>
-        <w:t xml:space="preserve">  </w:t>
-      </w:r>
-      <w:r>
-        <w:t>The initial variance of [25 m 25 m 0.25 rad 156 m 156 m 0.25 rad]</w:t>
+        <w:t xml:space="preserve">  The initial variance of [25 m 25 m 0.25 rad 156 m 156 m 0.25 rad]</w:t>
       </w:r>
       <w:r>
         <w:rPr>
@@ -2637,10 +2642,7 @@
         <w:t>T</w:t>
       </w:r>
       <w:r>
-        <w:t xml:space="preserve"> </w:t>
-      </w:r>
-      <w:r>
-        <w:t>proved to be adequate.</w:t>
+        <w:t xml:space="preserve"> proved to be adequate.</w:t>
       </w:r>
     </w:p>
     <w:p>
@@ -2838,27 +2840,14 @@
       <w:r>
         <w:t xml:space="preserve">Figure </w:t>
       </w:r>
-      <w:r>
-        <w:fldChar w:fldCharType="begin"/>
-      </w:r>
-      <w:r>
-        <w:instrText xml:space="preserve"> SEQ Figure \* ARABIC </w:instrText>
-      </w:r>
-      <w:r>
-        <w:fldChar w:fldCharType="separate"/>
-      </w:r>
-      <w:r>
-        <w:rPr>
-          <w:noProof/>
-        </w:rPr>
-        <w:t>1</w:t>
-      </w:r>
-      <w:r>
-        <w:rPr>
-          <w:noProof/>
-        </w:rPr>
-        <w:fldChar w:fldCharType="end"/>
-      </w:r>
+      <w:fldSimple w:instr=" SEQ Figure \* ARABIC ">
+        <w:r>
+          <w:rPr>
+            <w:noProof/>
+          </w:rPr>
+          <w:t>1</w:t>
+        </w:r>
+      </w:fldSimple>
       <w:bookmarkEnd w:id="0"/>
       <w:r>
         <w:t xml:space="preserve"> </w:t>
@@ -2975,41 +2964,49 @@
       <w:r>
         <w:t xml:space="preserve">Figure </w:t>
       </w:r>
+      <w:fldSimple w:instr=" SEQ Figure \* ARABIC ">
+        <w:r>
+          <w:rPr>
+            <w:noProof/>
+          </w:rPr>
+          <w:t>2</w:t>
+        </w:r>
+      </w:fldSimple>
+      <w:bookmarkEnd w:id="1"/>
+      <w:r>
+        <w:t xml:space="preserve"> </w:t>
+      </w:r>
+      <w:r>
+        <w:t xml:space="preserve">- </w:t>
+      </w:r>
+      <w:r>
+        <w:t>Simulation Run - Simulated Measurement Data</w:t>
+      </w:r>
+    </w:p>
+    <w:p>
       <w:r>
         <w:fldChar w:fldCharType="begin"/>
       </w:r>
       <w:r>
-        <w:instrText xml:space="preserve"> SEQ Figure \* ARABIC </w:instrText>
+        <w:instrText xml:space="preserve"> REF _Ref58578319 \h </w:instrText>
       </w:r>
       <w:r>
         <w:fldChar w:fldCharType="separate"/>
+      </w:r>
+      <w:r>
+        <w:t xml:space="preserve">Figure </w:t>
       </w:r>
       <w:r>
         <w:rPr>
           <w:noProof/>
         </w:rPr>
-        <w:t>2</w:t>
-      </w:r>
-      <w:r>
-        <w:rPr>
-          <w:noProof/>
-        </w:rPr>
+        <w:t>3</w:t>
+      </w:r>
+      <w:r>
         <w:fldChar w:fldCharType="end"/>
       </w:r>
-      <w:bookmarkEnd w:id="1"/>
-      <w:r>
-        <w:t xml:space="preserve"> </w:t>
-      </w:r>
-      <w:r>
-        <w:t xml:space="preserve">- </w:t>
-      </w:r>
-      <w:r>
-        <w:t>Simulation Run - Simulated Measurement Data</w:t>
-      </w:r>
-    </w:p>
-    <w:p>
-      <w:r>
-        <w:t>Figure 3 is an example of the state estimate errors; the ±2σ bounds calculated using the covariance matrix are shown as red dotted lines.</w:t>
+      <w:r>
+        <w:t xml:space="preserve"> is an example of the state estimate errors; the ±2σ bounds calculated using the covariance matrix are shown as red dotted lines.</w:t>
       </w:r>
     </w:p>
     <w:p>
@@ -3076,43 +3073,56 @@
       <w:pPr>
         <w:pStyle w:val="Caption"/>
       </w:pPr>
+      <w:bookmarkStart w:id="2" w:name="_Ref58578319"/>
       <w:r>
         <w:t xml:space="preserve">Figure </w:t>
       </w:r>
+      <w:fldSimple w:instr=" SEQ Figure \* ARABIC ">
+        <w:r>
+          <w:rPr>
+            <w:noProof/>
+          </w:rPr>
+          <w:t>3</w:t>
+        </w:r>
+      </w:fldSimple>
+      <w:bookmarkEnd w:id="2"/>
+      <w:r>
+        <w:t xml:space="preserve"> </w:t>
+      </w:r>
+      <w:r>
+        <w:t xml:space="preserve">– </w:t>
+      </w:r>
+      <w:r>
+        <w:t>Estimated State Errors</w:t>
+      </w:r>
+    </w:p>
+    <w:p>
+      <w:r>
+        <w:t xml:space="preserve">An example of the typical measurement error is shown in </w:t>
+      </w:r>
       <w:r>
         <w:fldChar w:fldCharType="begin"/>
       </w:r>
       <w:r>
-        <w:instrText xml:space="preserve"> SEQ Figure \* ARABIC </w:instrText>
+        <w:instrText xml:space="preserve"> REF _Ref58578330 \h </w:instrText>
       </w:r>
       <w:r>
         <w:fldChar w:fldCharType="separate"/>
+      </w:r>
+      <w:r>
+        <w:t xml:space="preserve">Figure </w:t>
       </w:r>
       <w:r>
         <w:rPr>
           <w:noProof/>
         </w:rPr>
-        <w:t>3</w:t>
-      </w:r>
-      <w:r>
-        <w:rPr>
-          <w:noProof/>
-        </w:rPr>
+        <w:t>4</w:t>
+      </w:r>
+      <w:r>
         <w:fldChar w:fldCharType="end"/>
       </w:r>
       <w:r>
-        <w:t xml:space="preserve"> </w:t>
-      </w:r>
-      <w:r>
-        <w:t xml:space="preserve">– </w:t>
-      </w:r>
-      <w:r>
-        <w:t>Estimated State Errors</w:t>
-      </w:r>
-    </w:p>
-    <w:p>
-      <w:r>
-        <w:t>An example of the typical measurement error is shown in Figure 4.</w:t>
+        <w:t>.</w:t>
       </w:r>
     </w:p>
     <w:p>
@@ -3179,30 +3189,19 @@
       <w:pPr>
         <w:pStyle w:val="Caption"/>
       </w:pPr>
+      <w:bookmarkStart w:id="3" w:name="_Ref58578330"/>
       <w:r>
         <w:t xml:space="preserve">Figure </w:t>
       </w:r>
-      <w:r>
-        <w:fldChar w:fldCharType="begin"/>
-      </w:r>
-      <w:r>
-        <w:instrText xml:space="preserve"> SEQ Figure \* ARABIC </w:instrText>
-      </w:r>
-      <w:r>
-        <w:fldChar w:fldCharType="separate"/>
-      </w:r>
-      <w:r>
-        <w:rPr>
-          <w:noProof/>
-        </w:rPr>
-        <w:t>4</w:t>
-      </w:r>
-      <w:r>
-        <w:rPr>
-          <w:noProof/>
-        </w:rPr>
-        <w:fldChar w:fldCharType="end"/>
-      </w:r>
+      <w:fldSimple w:instr=" SEQ Figure \* ARABIC ">
+        <w:r>
+          <w:rPr>
+            <w:noProof/>
+          </w:rPr>
+          <w:t>4</w:t>
+        </w:r>
+      </w:fldSimple>
+      <w:bookmarkEnd w:id="3"/>
       <w:r>
         <w:rPr>
           <w:noProof/>
@@ -3227,7 +3226,61 @@
         <w:t>This section shows the final NEES and NIS test results</w:t>
       </w:r>
       <w:r>
-        <w:t xml:space="preserve"> for 100 Monte Carlo simulation runs and an alpha value of </w:t>
+        <w:t xml:space="preserve"> </w:t>
+      </w:r>
+      <w:r>
+        <w:t xml:space="preserve">(referring to </w:t>
+      </w:r>
+      <w:r>
+        <w:fldChar w:fldCharType="begin"/>
+      </w:r>
+      <w:r>
+        <w:instrText xml:space="preserve"> REF _Ref58578368 \h </w:instrText>
+      </w:r>
+      <w:r>
+        <w:fldChar w:fldCharType="separate"/>
+      </w:r>
+      <w:r>
+        <w:t xml:space="preserve">Figure </w:t>
+      </w:r>
+      <w:r>
+        <w:rPr>
+          <w:noProof/>
+        </w:rPr>
+        <w:t>5</w:t>
+      </w:r>
+      <w:r>
+        <w:fldChar w:fldCharType="end"/>
+      </w:r>
+      <w:r>
+        <w:t xml:space="preserve"> and </w:t>
+      </w:r>
+      <w:r>
+        <w:fldChar w:fldCharType="begin"/>
+      </w:r>
+      <w:r>
+        <w:instrText xml:space="preserve"> REF _Ref58578370 \h </w:instrText>
+      </w:r>
+      <w:r>
+        <w:fldChar w:fldCharType="separate"/>
+      </w:r>
+      <w:r>
+        <w:t xml:space="preserve">Figure </w:t>
+      </w:r>
+      <w:r>
+        <w:rPr>
+          <w:noProof/>
+        </w:rPr>
+        <w:t>6</w:t>
+      </w:r>
+      <w:r>
+        <w:fldChar w:fldCharType="end"/>
+      </w:r>
+      <w:r>
+        <w:t xml:space="preserve">) </w:t>
+      </w:r>
+      <w:r>
+        <w:t xml:space="preserve">for 100 Monte Carlo simulation runs and an alpha value of </w:t>
       </w:r>
       <w:r>
         <w:t>5%</w:t>
@@ -3309,30 +3362,19 @@
       <w:pPr>
         <w:pStyle w:val="Caption"/>
       </w:pPr>
+      <w:bookmarkStart w:id="4" w:name="_Ref58578368"/>
       <w:r>
         <w:t xml:space="preserve">Figure </w:t>
       </w:r>
-      <w:r>
-        <w:fldChar w:fldCharType="begin"/>
-      </w:r>
-      <w:r>
-        <w:instrText xml:space="preserve"> SEQ Figure \* ARABIC </w:instrText>
-      </w:r>
-      <w:r>
-        <w:fldChar w:fldCharType="separate"/>
-      </w:r>
-      <w:r>
-        <w:rPr>
-          <w:noProof/>
-        </w:rPr>
-        <w:t>5</w:t>
-      </w:r>
-      <w:r>
-        <w:rPr>
-          <w:noProof/>
-        </w:rPr>
-        <w:fldChar w:fldCharType="end"/>
-      </w:r>
+      <w:fldSimple w:instr=" SEQ Figure \* ARABIC ">
+        <w:r>
+          <w:rPr>
+            <w:noProof/>
+          </w:rPr>
+          <w:t>5</w:t>
+        </w:r>
+      </w:fldSimple>
+      <w:bookmarkEnd w:id="4"/>
       <w:r>
         <w:t xml:space="preserve"> </w:t>
       </w:r>
@@ -3407,30 +3449,19 @@
       <w:pPr>
         <w:pStyle w:val="Caption"/>
       </w:pPr>
+      <w:bookmarkStart w:id="5" w:name="_Ref58578370"/>
       <w:r>
         <w:t xml:space="preserve">Figure </w:t>
       </w:r>
-      <w:r>
-        <w:fldChar w:fldCharType="begin"/>
-      </w:r>
-      <w:r>
-        <w:instrText xml:space="preserve"> SEQ Figure \* ARABIC </w:instrText>
-      </w:r>
-      <w:r>
-        <w:fldChar w:fldCharType="separate"/>
-      </w:r>
-      <w:r>
-        <w:rPr>
-          <w:noProof/>
-        </w:rPr>
-        <w:t>6</w:t>
-      </w:r>
-      <w:r>
-        <w:rPr>
-          <w:noProof/>
-        </w:rPr>
-        <w:fldChar w:fldCharType="end"/>
-      </w:r>
+      <w:fldSimple w:instr=" SEQ Figure \* ARABIC ">
+        <w:r>
+          <w:rPr>
+            <w:noProof/>
+          </w:rPr>
+          <w:t>6</w:t>
+        </w:r>
+      </w:fldSimple>
+      <w:bookmarkEnd w:id="5"/>
       <w:r>
         <w:t xml:space="preserve"> </w:t>
       </w:r>

</xml_diff>